<commit_message>
Added more details to aim section
</commit_message>
<xml_diff>
--- a/Experiment 1.docx
+++ b/Experiment 1.docx
@@ -31,38 +31,40 @@
         <w:rPr>
           <w:rFonts w:ascii="Times New Roman" w:hAnsi="Times New Roman" w:cs="Times New Roman"/>
         </w:rPr>
-        <w:t xml:space="preserve">Subject: ADBMS                                                                                       </w:t>
-      </w:r>
-      <w:r>
-        <w:rPr>
-          <w:rFonts w:ascii="Times New Roman" w:hAnsi="Times New Roman" w:cs="Times New Roman"/>
-        </w:rPr>
-        <w:t xml:space="preserve">   </w:t>
-      </w:r>
-      <w:r>
-        <w:rPr>
-          <w:rFonts w:ascii="Times New Roman" w:hAnsi="Times New Roman" w:cs="Times New Roman"/>
-        </w:rPr>
-        <w:t>Name: Jayanaath S</w:t>
-      </w:r>
-    </w:p>
-    <w:p>
-      <w:pPr>
-        <w:rPr>
-          <w:rFonts w:ascii="Times New Roman" w:hAnsi="Times New Roman" w:cs="Times New Roman"/>
-        </w:rPr>
-      </w:pPr>
-      <w:r>
-        <w:rPr>
-          <w:rFonts w:ascii="Times New Roman" w:hAnsi="Times New Roman" w:cs="Times New Roman"/>
-        </w:rPr>
-        <w:t xml:space="preserve">Subject Code:23CSP-333                                                                          </w:t>
-      </w:r>
-      <w:r>
-        <w:rPr>
-          <w:rFonts w:ascii="Times New Roman" w:hAnsi="Times New Roman" w:cs="Times New Roman"/>
-        </w:rPr>
-        <w:t xml:space="preserve">  </w:t>
+        <w:t>Subject: ADBMS                                                                                          Name: Jayanaath S</w:t>
+      </w:r>
+    </w:p>
+    <w:p>
+      <w:pPr>
+        <w:rPr>
+          <w:rFonts w:ascii="Times New Roman" w:hAnsi="Times New Roman" w:cs="Times New Roman"/>
+        </w:rPr>
+      </w:pPr>
+      <w:r>
+        <w:rPr>
+          <w:rFonts w:ascii="Times New Roman" w:hAnsi="Times New Roman" w:cs="Times New Roman"/>
+        </w:rPr>
+        <w:t>Subject Code:23CSP-333                                                                             UID : 23BCC70022</w:t>
+      </w:r>
+    </w:p>
+    <w:p>
+      <w:pPr>
+        <w:rPr>
+          <w:rFonts w:ascii="Times New Roman" w:hAnsi="Times New Roman" w:cs="Times New Roman"/>
+        </w:rPr>
+      </w:pPr>
+      <w:r>
+        <w:rPr>
+          <w:rFonts w:ascii="Times New Roman" w:hAnsi="Times New Roman" w:cs="Times New Roman"/>
+        </w:rPr>
+        <w:t>Date: 27</w:t>
+      </w:r>
+      <w:r>
+        <w:rPr>
+          <w:rFonts w:ascii="Times New Roman" w:hAnsi="Times New Roman" w:cs="Times New Roman"/>
+          <w:vertAlign w:val="superscript"/>
+        </w:rPr>
+        <w:t>th</w:t>
       </w:r>
       <w:r>
         <w:rPr>
@@ -70,46 +72,6 @@
         </w:rPr>
         <w:t xml:space="preserve"> </w:t>
       </w:r>
-      <w:proofErr w:type="gramStart"/>
-      <w:r>
-        <w:rPr>
-          <w:rFonts w:ascii="Times New Roman" w:hAnsi="Times New Roman" w:cs="Times New Roman"/>
-        </w:rPr>
-        <w:t>UID :</w:t>
-      </w:r>
-      <w:proofErr w:type="gramEnd"/>
-      <w:r>
-        <w:rPr>
-          <w:rFonts w:ascii="Times New Roman" w:hAnsi="Times New Roman" w:cs="Times New Roman"/>
-        </w:rPr>
-        <w:t xml:space="preserve"> 23BCC70022</w:t>
-      </w:r>
-    </w:p>
-    <w:p>
-      <w:pPr>
-        <w:rPr>
-          <w:rFonts w:ascii="Times New Roman" w:hAnsi="Times New Roman" w:cs="Times New Roman"/>
-        </w:rPr>
-      </w:pPr>
-      <w:r>
-        <w:rPr>
-          <w:rFonts w:ascii="Times New Roman" w:hAnsi="Times New Roman" w:cs="Times New Roman"/>
-        </w:rPr>
-        <w:t>Date: 27</w:t>
-      </w:r>
-      <w:r>
-        <w:rPr>
-          <w:rFonts w:ascii="Times New Roman" w:hAnsi="Times New Roman" w:cs="Times New Roman"/>
-          <w:vertAlign w:val="superscript"/>
-        </w:rPr>
-        <w:t>th</w:t>
-      </w:r>
-      <w:r>
-        <w:rPr>
-          <w:rFonts w:ascii="Times New Roman" w:hAnsi="Times New Roman" w:cs="Times New Roman"/>
-        </w:rPr>
-        <w:t xml:space="preserve"> </w:t>
-      </w:r>
       <w:r>
         <w:t>July 2025</w:t>
       </w:r>
@@ -133,10 +95,7 @@
       </w:r>
       <w:r>
         <w:tab/>
-        <w:t xml:space="preserve">         </w:t>
-      </w:r>
-      <w:r>
-        <w:t xml:space="preserve">  </w:t>
+        <w:t xml:space="preserve">           </w:t>
       </w:r>
       <w:r>
         <w:rPr>
@@ -182,13 +141,6 @@
       <w:pPr>
         <w:pStyle w:val="ListParagraph"/>
         <w:ind w:left="360"/>
-        <w:rPr>
-          <w:rFonts w:ascii="Times New Roman" w:hAnsi="Times New Roman" w:cs="Times New Roman"/>
-          <w:sz w:val="36"/>
-          <w:szCs w:val="36"/>
-        </w:rPr>
-      </w:pPr>
-      <w:r>
         <w:rPr>
           <w:rFonts w:ascii="Segoe UI" w:eastAsia="Times New Roman" w:hAnsi="Segoe UI" w:cs="Segoe UI"/>
           <w:color w:val="1D2125"/>
@@ -196,7 +148,115 @@
           <w:lang w:eastAsia="en-IN"/>
           <w14:ligatures w14:val="none"/>
         </w:rPr>
+      </w:pPr>
+      <w:r>
+        <w:rPr>
+          <w:rFonts w:ascii="Segoe UI" w:eastAsia="Times New Roman" w:hAnsi="Segoe UI" w:cs="Segoe UI"/>
+          <w:color w:val="1D2125"/>
+          <w:kern w:val="0"/>
+          <w:lang w:eastAsia="en-IN"/>
+          <w14:ligatures w14:val="none"/>
+        </w:rPr>
         <w:t>Author-Book Relationship Using Joins and Basic SQL Operations</w:t>
+      </w:r>
+    </w:p>
+    <w:p>
+      <w:pPr>
+        <w:pStyle w:val="ListParagraph"/>
+        <w:numPr>
+          <w:ilvl w:val="0"/>
+          <w:numId w:val="9"/>
+        </w:numPr>
+        <w:shd w:val="clear" w:color="auto" w:fill="FFFFFF"/>
+        <w:spacing w:after="0" w:line="240" w:lineRule="auto"/>
+        <w:outlineLvl w:val="3"/>
+        <w:rPr>
+          <w:rFonts w:ascii="DM Sans" w:eastAsia="Times New Roman" w:hAnsi="DM Sans" w:cs="Times New Roman"/>
+          <w:b/>
+          <w:bCs/>
+          <w:color w:val="262626"/>
+          <w:kern w:val="0"/>
+          <w:lang w:eastAsia="en-IN"/>
+          <w14:ligatures w14:val="none"/>
+        </w:rPr>
+      </w:pPr>
+      <w:r>
+        <w:rPr>
+          <w:rFonts w:ascii="DM Sans" w:eastAsia="Times New Roman" w:hAnsi="DM Sans" w:cs="Times New Roman"/>
+          <w:b/>
+          <w:bCs/>
+          <w:color w:val="262626"/>
+          <w:kern w:val="0"/>
+          <w:lang w:eastAsia="en-IN"/>
+          <w14:ligatures w14:val="none"/>
+        </w:rPr>
+        <w:t>Create Author and Book Tables using DDL Commands</w:t>
+      </w:r>
+    </w:p>
+    <w:p>
+      <w:pPr>
+        <w:pStyle w:val="ListParagraph"/>
+        <w:numPr>
+          <w:ilvl w:val="0"/>
+          <w:numId w:val="9"/>
+        </w:numPr>
+        <w:shd w:val="clear" w:color="auto" w:fill="FFFFFF"/>
+        <w:spacing w:after="0" w:line="240" w:lineRule="auto"/>
+        <w:outlineLvl w:val="3"/>
+        <w:rPr>
+          <w:rFonts w:ascii="DM Sans" w:eastAsia="Times New Roman" w:hAnsi="DM Sans" w:cs="Times New Roman"/>
+          <w:b/>
+          <w:bCs/>
+          <w:color w:val="262626"/>
+          <w:kern w:val="0"/>
+          <w:lang w:eastAsia="en-IN"/>
+          <w14:ligatures w14:val="none"/>
+        </w:rPr>
+      </w:pPr>
+      <w:r>
+        <w:rPr>
+          <w:rFonts w:ascii="DM Sans" w:eastAsia="Times New Roman" w:hAnsi="DM Sans" w:cs="Times New Roman"/>
+          <w:b/>
+          <w:bCs/>
+          <w:color w:val="262626"/>
+          <w:kern w:val="0"/>
+          <w:lang w:eastAsia="en-IN"/>
+          <w14:ligatures w14:val="none"/>
+        </w:rPr>
+        <w:t>Insert Sample Records into Author and Book Tables</w:t>
+      </w:r>
+    </w:p>
+    <w:p>
+      <w:pPr>
+        <w:pStyle w:val="ListParagraph"/>
+        <w:numPr>
+          <w:ilvl w:val="0"/>
+          <w:numId w:val="9"/>
+        </w:numPr>
+        <w:shd w:val="clear" w:color="auto" w:fill="FFFFFF"/>
+        <w:spacing w:after="0" w:line="240" w:lineRule="auto"/>
+        <w:outlineLvl w:val="3"/>
+        <w:rPr>
+          <w:rFonts w:ascii="DM Sans" w:eastAsia="Times New Roman" w:hAnsi="DM Sans" w:cs="Times New Roman"/>
+          <w:b/>
+          <w:bCs/>
+          <w:color w:val="262626"/>
+          <w:kern w:val="0"/>
+          <w:lang w:eastAsia="en-IN"/>
+          <w14:ligatures w14:val="none"/>
+        </w:rPr>
+      </w:pPr>
+      <w:r>
+        <w:rPr>
+          <w:rFonts w:ascii="DM Sans" w:eastAsia="Times New Roman" w:hAnsi="DM Sans" w:cs="Times New Roman"/>
+          <w:b/>
+          <w:bCs/>
+          <w:color w:val="262626"/>
+          <w:kern w:val="0"/>
+          <w:lang w:eastAsia="en-IN"/>
+          <w14:ligatures w14:val="none"/>
+        </w:rPr>
+        <w:t>Retrieve Book Titles Along with Author Information Using INNER JOIN</w:t>
       </w:r>
     </w:p>
     <w:p>
@@ -394,13 +454,7 @@
         <w:rPr>
           <w:rFonts w:ascii="Times New Roman" w:hAnsi="Times New Roman" w:cs="Times New Roman"/>
         </w:rPr>
-        <w:t xml:space="preserve">: </w:t>
-      </w:r>
-      <w:r>
-        <w:rPr>
-          <w:rFonts w:ascii="Times New Roman" w:hAnsi="Times New Roman" w:cs="Times New Roman"/>
-        </w:rPr>
-        <w:t>It includes all rows from both tables, matching them up where possible. If there is no match for a given row, the columns from the other table will be filled with NULL</w:t>
+        <w:t>: It includes all rows from both tables, matching them up where possible. If there is no match for a given row, the columns from the other table will be filled with NULL</w:t>
       </w:r>
     </w:p>
     <w:p>
@@ -505,10 +559,15 @@
           <w:lang w:eastAsia="en-IN"/>
           <w14:ligatures w14:val="none"/>
         </w:rPr>
-        <w:t>create table authors_</w:t>
-      </w:r>
-      <w:proofErr w:type="gramStart"/>
-      <w:r>
+        <w:t>create table authors_jayanaath(author_id int primary key, name varchar(50), country varchar(50));</w:t>
+      </w:r>
+    </w:p>
+    <w:p>
+      <w:pPr>
+        <w:pStyle w:val="ListParagraph"/>
+        <w:shd w:val="clear" w:color="auto" w:fill="FFFFFE"/>
+        <w:spacing w:after="0" w:line="240" w:lineRule="auto"/>
+        <w:ind w:left="1800"/>
         <w:rPr>
           <w:rFonts w:ascii="Consolas" w:eastAsia="Times New Roman" w:hAnsi="Consolas" w:cs="Times New Roman"/>
           <w:color w:val="000000" w:themeColor="text1"/>
@@ -516,10 +575,14 @@
           <w:lang w:eastAsia="en-IN"/>
           <w14:ligatures w14:val="none"/>
         </w:rPr>
-        <w:t>jayanaath(</w:t>
-      </w:r>
-      <w:proofErr w:type="gramEnd"/>
-      <w:r>
+      </w:pPr>
+    </w:p>
+    <w:p>
+      <w:pPr>
+        <w:pStyle w:val="ListParagraph"/>
+        <w:shd w:val="clear" w:color="auto" w:fill="FFFFFE"/>
+        <w:spacing w:after="0" w:line="240" w:lineRule="auto"/>
+        <w:ind w:left="1800"/>
         <w:rPr>
           <w:rFonts w:ascii="Consolas" w:eastAsia="Times New Roman" w:hAnsi="Consolas" w:cs="Times New Roman"/>
           <w:color w:val="000000" w:themeColor="text1"/>
@@ -527,9 +590,7 @@
           <w:lang w:eastAsia="en-IN"/>
           <w14:ligatures w14:val="none"/>
         </w:rPr>
-        <w:t>author_id int primary key, name </w:t>
-      </w:r>
-      <w:proofErr w:type="gramStart"/>
+      </w:pPr>
       <w:r>
         <w:rPr>
           <w:rFonts w:ascii="Consolas" w:eastAsia="Times New Roman" w:hAnsi="Consolas" w:cs="Times New Roman"/>
@@ -538,10 +599,15 @@
           <w:lang w:eastAsia="en-IN"/>
           <w14:ligatures w14:val="none"/>
         </w:rPr>
-        <w:t>varchar(</w:t>
-      </w:r>
-      <w:proofErr w:type="gramEnd"/>
-      <w:r>
+        <w:t>create table books_jayanaath(book_id int primary key,title varchar(100),author_id int, foreign key(author_id) references authors_jayanaath(author_id));</w:t>
+      </w:r>
+    </w:p>
+    <w:p>
+      <w:pPr>
+        <w:pStyle w:val="ListParagraph"/>
+        <w:shd w:val="clear" w:color="auto" w:fill="FFFFFE"/>
+        <w:spacing w:after="0" w:line="240" w:lineRule="auto"/>
+        <w:ind w:left="1800"/>
         <w:rPr>
           <w:rFonts w:ascii="Consolas" w:eastAsia="Times New Roman" w:hAnsi="Consolas" w:cs="Times New Roman"/>
           <w:color w:val="000000" w:themeColor="text1"/>
@@ -549,10 +615,14 @@
           <w:lang w:eastAsia="en-IN"/>
           <w14:ligatures w14:val="none"/>
         </w:rPr>
-        <w:t>50), country </w:t>
-      </w:r>
-      <w:proofErr w:type="gramStart"/>
-      <w:r>
+      </w:pPr>
+    </w:p>
+    <w:p>
+      <w:pPr>
+        <w:pStyle w:val="ListParagraph"/>
+        <w:shd w:val="clear" w:color="auto" w:fill="FFFFFE"/>
+        <w:spacing w:after="0" w:line="240" w:lineRule="auto"/>
+        <w:ind w:left="1800"/>
         <w:rPr>
           <w:rFonts w:ascii="Consolas" w:eastAsia="Times New Roman" w:hAnsi="Consolas" w:cs="Times New Roman"/>
           <w:color w:val="000000" w:themeColor="text1"/>
@@ -560,9 +630,7 @@
           <w:lang w:eastAsia="en-IN"/>
           <w14:ligatures w14:val="none"/>
         </w:rPr>
-        <w:t>varchar(</w:t>
-      </w:r>
-      <w:proofErr w:type="gramEnd"/>
+      </w:pPr>
       <w:r>
         <w:rPr>
           <w:rFonts w:ascii="Consolas" w:eastAsia="Times New Roman" w:hAnsi="Consolas" w:cs="Times New Roman"/>
@@ -571,7 +639,7 @@
           <w:lang w:eastAsia="en-IN"/>
           <w14:ligatures w14:val="none"/>
         </w:rPr>
-        <w:t>50));</w:t>
+        <w:t>desc authors_jayanaath;</w:t>
       </w:r>
     </w:p>
     <w:p>
@@ -611,309 +679,7 @@
           <w:lang w:eastAsia="en-IN"/>
           <w14:ligatures w14:val="none"/>
         </w:rPr>
-        <w:t>create table books_</w:t>
-      </w:r>
-      <w:proofErr w:type="gramStart"/>
-      <w:r>
-        <w:rPr>
-          <w:rFonts w:ascii="Consolas" w:eastAsia="Times New Roman" w:hAnsi="Consolas" w:cs="Times New Roman"/>
-          <w:color w:val="000000" w:themeColor="text1"/>
-          <w:kern w:val="0"/>
-          <w:lang w:eastAsia="en-IN"/>
-          <w14:ligatures w14:val="none"/>
-        </w:rPr>
-        <w:t>jayanaath(</w:t>
-      </w:r>
-      <w:proofErr w:type="gramEnd"/>
-      <w:r>
-        <w:rPr>
-          <w:rFonts w:ascii="Consolas" w:eastAsia="Times New Roman" w:hAnsi="Consolas" w:cs="Times New Roman"/>
-          <w:color w:val="000000" w:themeColor="text1"/>
-          <w:kern w:val="0"/>
-          <w:lang w:eastAsia="en-IN"/>
-          <w14:ligatures w14:val="none"/>
-        </w:rPr>
-        <w:t>book_id int primary </w:t>
-      </w:r>
-      <w:proofErr w:type="gramStart"/>
-      <w:r>
-        <w:rPr>
-          <w:rFonts w:ascii="Consolas" w:eastAsia="Times New Roman" w:hAnsi="Consolas" w:cs="Times New Roman"/>
-          <w:color w:val="000000" w:themeColor="text1"/>
-          <w:kern w:val="0"/>
-          <w:lang w:eastAsia="en-IN"/>
-          <w14:ligatures w14:val="none"/>
-        </w:rPr>
-        <w:t>key,title</w:t>
-      </w:r>
-      <w:proofErr w:type="gramEnd"/>
-      <w:r>
-        <w:rPr>
-          <w:rFonts w:ascii="Consolas" w:eastAsia="Times New Roman" w:hAnsi="Consolas" w:cs="Times New Roman"/>
-          <w:color w:val="000000" w:themeColor="text1"/>
-          <w:kern w:val="0"/>
-          <w:lang w:eastAsia="en-IN"/>
-          <w14:ligatures w14:val="none"/>
-        </w:rPr>
-        <w:t> </w:t>
-      </w:r>
-      <w:proofErr w:type="gramStart"/>
-      <w:r>
-        <w:rPr>
-          <w:rFonts w:ascii="Consolas" w:eastAsia="Times New Roman" w:hAnsi="Consolas" w:cs="Times New Roman"/>
-          <w:color w:val="000000" w:themeColor="text1"/>
-          <w:kern w:val="0"/>
-          <w:lang w:eastAsia="en-IN"/>
-          <w14:ligatures w14:val="none"/>
-        </w:rPr>
-        <w:t>varchar(</w:t>
-      </w:r>
-      <w:proofErr w:type="gramEnd"/>
-      <w:r>
-        <w:rPr>
-          <w:rFonts w:ascii="Consolas" w:eastAsia="Times New Roman" w:hAnsi="Consolas" w:cs="Times New Roman"/>
-          <w:color w:val="000000" w:themeColor="text1"/>
-          <w:kern w:val="0"/>
-          <w:lang w:eastAsia="en-IN"/>
-          <w14:ligatures w14:val="none"/>
-        </w:rPr>
-        <w:t>100</w:t>
-      </w:r>
-      <w:proofErr w:type="gramStart"/>
-      <w:r>
-        <w:rPr>
-          <w:rFonts w:ascii="Consolas" w:eastAsia="Times New Roman" w:hAnsi="Consolas" w:cs="Times New Roman"/>
-          <w:color w:val="000000" w:themeColor="text1"/>
-          <w:kern w:val="0"/>
-          <w:lang w:eastAsia="en-IN"/>
-          <w14:ligatures w14:val="none"/>
-        </w:rPr>
-        <w:t>),author</w:t>
-      </w:r>
-      <w:proofErr w:type="gramEnd"/>
-      <w:r>
-        <w:rPr>
-          <w:rFonts w:ascii="Consolas" w:eastAsia="Times New Roman" w:hAnsi="Consolas" w:cs="Times New Roman"/>
-          <w:color w:val="000000" w:themeColor="text1"/>
-          <w:kern w:val="0"/>
-          <w:lang w:eastAsia="en-IN"/>
-          <w14:ligatures w14:val="none"/>
-        </w:rPr>
-        <w:t>_id int, foreign key(</w:t>
-      </w:r>
-      <w:proofErr w:type="spellStart"/>
-      <w:r>
-        <w:rPr>
-          <w:rFonts w:ascii="Consolas" w:eastAsia="Times New Roman" w:hAnsi="Consolas" w:cs="Times New Roman"/>
-          <w:color w:val="000000" w:themeColor="text1"/>
-          <w:kern w:val="0"/>
-          <w:lang w:eastAsia="en-IN"/>
-          <w14:ligatures w14:val="none"/>
-        </w:rPr>
-        <w:t>author_id</w:t>
-      </w:r>
-      <w:proofErr w:type="spellEnd"/>
-      <w:r>
-        <w:rPr>
-          <w:rFonts w:ascii="Consolas" w:eastAsia="Times New Roman" w:hAnsi="Consolas" w:cs="Times New Roman"/>
-          <w:color w:val="000000" w:themeColor="text1"/>
-          <w:kern w:val="0"/>
-          <w:lang w:eastAsia="en-IN"/>
-          <w14:ligatures w14:val="none"/>
-        </w:rPr>
-        <w:t>) references </w:t>
-      </w:r>
-      <w:proofErr w:type="spellStart"/>
-      <w:r>
-        <w:rPr>
-          <w:rFonts w:ascii="Consolas" w:eastAsia="Times New Roman" w:hAnsi="Consolas" w:cs="Times New Roman"/>
-          <w:color w:val="000000" w:themeColor="text1"/>
-          <w:kern w:val="0"/>
-          <w:lang w:eastAsia="en-IN"/>
-          <w14:ligatures w14:val="none"/>
-        </w:rPr>
-        <w:t>authors_jayanaath</w:t>
-      </w:r>
-      <w:proofErr w:type="spellEnd"/>
-      <w:r>
-        <w:rPr>
-          <w:rFonts w:ascii="Consolas" w:eastAsia="Times New Roman" w:hAnsi="Consolas" w:cs="Times New Roman"/>
-          <w:color w:val="000000" w:themeColor="text1"/>
-          <w:kern w:val="0"/>
-          <w:lang w:eastAsia="en-IN"/>
-          <w14:ligatures w14:val="none"/>
-        </w:rPr>
-        <w:t>(</w:t>
-      </w:r>
-      <w:proofErr w:type="spellStart"/>
-      <w:r>
-        <w:rPr>
-          <w:rFonts w:ascii="Consolas" w:eastAsia="Times New Roman" w:hAnsi="Consolas" w:cs="Times New Roman"/>
-          <w:color w:val="000000" w:themeColor="text1"/>
-          <w:kern w:val="0"/>
-          <w:lang w:eastAsia="en-IN"/>
-          <w14:ligatures w14:val="none"/>
-        </w:rPr>
-        <w:t>author_id</w:t>
-      </w:r>
-      <w:proofErr w:type="spellEnd"/>
-      <w:r>
-        <w:rPr>
-          <w:rFonts w:ascii="Consolas" w:eastAsia="Times New Roman" w:hAnsi="Consolas" w:cs="Times New Roman"/>
-          <w:color w:val="000000" w:themeColor="text1"/>
-          <w:kern w:val="0"/>
-          <w:lang w:eastAsia="en-IN"/>
-          <w14:ligatures w14:val="none"/>
-        </w:rPr>
-        <w:t>));</w:t>
-      </w:r>
-    </w:p>
-    <w:p>
-      <w:pPr>
-        <w:pStyle w:val="ListParagraph"/>
-        <w:shd w:val="clear" w:color="auto" w:fill="FFFFFE"/>
-        <w:spacing w:after="0" w:line="240" w:lineRule="auto"/>
-        <w:ind w:left="1800"/>
-        <w:rPr>
-          <w:rFonts w:ascii="Consolas" w:eastAsia="Times New Roman" w:hAnsi="Consolas" w:cs="Times New Roman"/>
-          <w:color w:val="000000" w:themeColor="text1"/>
-          <w:kern w:val="0"/>
-          <w:lang w:eastAsia="en-IN"/>
-          <w14:ligatures w14:val="none"/>
-        </w:rPr>
-      </w:pPr>
-    </w:p>
-    <w:p>
-      <w:pPr>
-        <w:pStyle w:val="ListParagraph"/>
-        <w:shd w:val="clear" w:color="auto" w:fill="FFFFFE"/>
-        <w:spacing w:after="0" w:line="240" w:lineRule="auto"/>
-        <w:ind w:left="1800"/>
-        <w:rPr>
-          <w:rFonts w:ascii="Consolas" w:eastAsia="Times New Roman" w:hAnsi="Consolas" w:cs="Times New Roman"/>
-          <w:color w:val="000000" w:themeColor="text1"/>
-          <w:kern w:val="0"/>
-          <w:lang w:eastAsia="en-IN"/>
-          <w14:ligatures w14:val="none"/>
-        </w:rPr>
-      </w:pPr>
-      <w:proofErr w:type="spellStart"/>
-      <w:r>
-        <w:rPr>
-          <w:rFonts w:ascii="Consolas" w:eastAsia="Times New Roman" w:hAnsi="Consolas" w:cs="Times New Roman"/>
-          <w:color w:val="000000" w:themeColor="text1"/>
-          <w:kern w:val="0"/>
-          <w:lang w:eastAsia="en-IN"/>
-          <w14:ligatures w14:val="none"/>
-        </w:rPr>
-        <w:t>desc</w:t>
-      </w:r>
-      <w:proofErr w:type="spellEnd"/>
-      <w:r>
-        <w:rPr>
-          <w:rFonts w:ascii="Consolas" w:eastAsia="Times New Roman" w:hAnsi="Consolas" w:cs="Times New Roman"/>
-          <w:color w:val="000000" w:themeColor="text1"/>
-          <w:kern w:val="0"/>
-          <w:lang w:eastAsia="en-IN"/>
-          <w14:ligatures w14:val="none"/>
-        </w:rPr>
-        <w:t> </w:t>
-      </w:r>
-      <w:proofErr w:type="spellStart"/>
-      <w:r>
-        <w:rPr>
-          <w:rFonts w:ascii="Consolas" w:eastAsia="Times New Roman" w:hAnsi="Consolas" w:cs="Times New Roman"/>
-          <w:color w:val="000000" w:themeColor="text1"/>
-          <w:kern w:val="0"/>
-          <w:lang w:eastAsia="en-IN"/>
-          <w14:ligatures w14:val="none"/>
-        </w:rPr>
-        <w:t>authors_jayanaath</w:t>
-      </w:r>
-      <w:proofErr w:type="spellEnd"/>
-      <w:r>
-        <w:rPr>
-          <w:rFonts w:ascii="Consolas" w:eastAsia="Times New Roman" w:hAnsi="Consolas" w:cs="Times New Roman"/>
-          <w:color w:val="000000" w:themeColor="text1"/>
-          <w:kern w:val="0"/>
-          <w:lang w:eastAsia="en-IN"/>
-          <w14:ligatures w14:val="none"/>
-        </w:rPr>
-        <w:t>;</w:t>
-      </w:r>
-    </w:p>
-    <w:p>
-      <w:pPr>
-        <w:pStyle w:val="ListParagraph"/>
-        <w:shd w:val="clear" w:color="auto" w:fill="FFFFFE"/>
-        <w:spacing w:after="0" w:line="240" w:lineRule="auto"/>
-        <w:ind w:left="1800"/>
-        <w:rPr>
-          <w:rFonts w:ascii="Consolas" w:eastAsia="Times New Roman" w:hAnsi="Consolas" w:cs="Times New Roman"/>
-          <w:color w:val="000000" w:themeColor="text1"/>
-          <w:kern w:val="0"/>
-          <w:lang w:eastAsia="en-IN"/>
-          <w14:ligatures w14:val="none"/>
-        </w:rPr>
-      </w:pPr>
-    </w:p>
-    <w:p>
-      <w:pPr>
-        <w:pStyle w:val="ListParagraph"/>
-        <w:shd w:val="clear" w:color="auto" w:fill="FFFFFE"/>
-        <w:spacing w:after="0" w:line="240" w:lineRule="auto"/>
-        <w:ind w:left="1800"/>
-        <w:rPr>
-          <w:rFonts w:ascii="Consolas" w:eastAsia="Times New Roman" w:hAnsi="Consolas" w:cs="Times New Roman"/>
-          <w:color w:val="000000" w:themeColor="text1"/>
-          <w:kern w:val="0"/>
-          <w:lang w:eastAsia="en-IN"/>
-          <w14:ligatures w14:val="none"/>
-        </w:rPr>
-      </w:pPr>
-      <w:proofErr w:type="spellStart"/>
-      <w:r>
-        <w:rPr>
-          <w:rFonts w:ascii="Consolas" w:eastAsia="Times New Roman" w:hAnsi="Consolas" w:cs="Times New Roman"/>
-          <w:color w:val="000000" w:themeColor="text1"/>
-          <w:kern w:val="0"/>
-          <w:lang w:eastAsia="en-IN"/>
-          <w14:ligatures w14:val="none"/>
-        </w:rPr>
-        <w:t>desc</w:t>
-      </w:r>
-      <w:proofErr w:type="spellEnd"/>
-      <w:r>
-        <w:rPr>
-          <w:rFonts w:ascii="Consolas" w:eastAsia="Times New Roman" w:hAnsi="Consolas" w:cs="Times New Roman"/>
-          <w:color w:val="000000" w:themeColor="text1"/>
-          <w:kern w:val="0"/>
-          <w:lang w:eastAsia="en-IN"/>
-          <w14:ligatures w14:val="none"/>
-        </w:rPr>
-        <w:t> </w:t>
-      </w:r>
-      <w:proofErr w:type="spellStart"/>
-      <w:r>
-        <w:rPr>
-          <w:rFonts w:ascii="Consolas" w:eastAsia="Times New Roman" w:hAnsi="Consolas" w:cs="Times New Roman"/>
-          <w:color w:val="000000" w:themeColor="text1"/>
-          <w:kern w:val="0"/>
-          <w:lang w:eastAsia="en-IN"/>
-          <w14:ligatures w14:val="none"/>
-        </w:rPr>
-        <w:t>books_jayanaath</w:t>
-      </w:r>
-      <w:proofErr w:type="spellEnd"/>
-      <w:r>
-        <w:rPr>
-          <w:rFonts w:ascii="Consolas" w:eastAsia="Times New Roman" w:hAnsi="Consolas" w:cs="Times New Roman"/>
-          <w:color w:val="000000" w:themeColor="text1"/>
-          <w:kern w:val="0"/>
-          <w:lang w:eastAsia="en-IN"/>
-          <w14:ligatures w14:val="none"/>
-        </w:rPr>
-        <w:t>;</w:t>
+        <w:t>desc books_jayanaath;</w:t>
       </w:r>
     </w:p>
     <w:p>
@@ -1016,114 +782,34 @@
           <w:rFonts w:ascii="Consolas" w:hAnsi="Consolas" w:cs="Times New Roman"/>
           <w:color w:val="000000" w:themeColor="text1"/>
         </w:rPr>
-        <w:t>insert into authors values(1,'Ashish','India'</w:t>
-      </w:r>
-      <w:proofErr w:type="gramStart"/>
-      <w:r>
+        <w:t>insert into authors values(1,'Ashish','India'),(2,'Smaran','USA'),(3,'Vaibhav','UK');</w:t>
+      </w:r>
+    </w:p>
+    <w:p>
+      <w:pPr>
+        <w:pStyle w:val="ListParagraph"/>
+        <w:ind w:left="1440"/>
         <w:rPr>
           <w:rFonts w:ascii="Consolas" w:hAnsi="Consolas" w:cs="Times New Roman"/>
           <w:color w:val="000000" w:themeColor="text1"/>
         </w:rPr>
-        <w:t>),(</w:t>
-      </w:r>
-      <w:proofErr w:type="gramEnd"/>
-      <w:r>
+      </w:pPr>
+    </w:p>
+    <w:p>
+      <w:pPr>
+        <w:pStyle w:val="ListParagraph"/>
+        <w:ind w:left="1440"/>
         <w:rPr>
           <w:rFonts w:ascii="Consolas" w:hAnsi="Consolas" w:cs="Times New Roman"/>
           <w:color w:val="000000" w:themeColor="text1"/>
         </w:rPr>
-        <w:t>2,'Smaran','USA'</w:t>
-      </w:r>
-      <w:proofErr w:type="gramStart"/>
+      </w:pPr>
       <w:r>
         <w:rPr>
           <w:rFonts w:ascii="Consolas" w:hAnsi="Consolas" w:cs="Times New Roman"/>
           <w:color w:val="000000" w:themeColor="text1"/>
         </w:rPr>
-        <w:t>),(</w:t>
-      </w:r>
-      <w:proofErr w:type="gramEnd"/>
-      <w:r>
-        <w:rPr>
-          <w:rFonts w:ascii="Consolas" w:hAnsi="Consolas" w:cs="Times New Roman"/>
-          <w:color w:val="000000" w:themeColor="text1"/>
-        </w:rPr>
-        <w:t>3,'Vaibhav','UK');</w:t>
-      </w:r>
-    </w:p>
-    <w:p>
-      <w:pPr>
-        <w:pStyle w:val="ListParagraph"/>
-        <w:ind w:left="1440"/>
-        <w:rPr>
-          <w:rFonts w:ascii="Consolas" w:hAnsi="Consolas" w:cs="Times New Roman"/>
-          <w:color w:val="000000" w:themeColor="text1"/>
-        </w:rPr>
-      </w:pPr>
-    </w:p>
-    <w:p>
-      <w:pPr>
-        <w:pStyle w:val="ListParagraph"/>
-        <w:ind w:left="1440"/>
-        <w:rPr>
-          <w:rFonts w:ascii="Consolas" w:hAnsi="Consolas" w:cs="Times New Roman"/>
-          <w:color w:val="000000" w:themeColor="text1"/>
-        </w:rPr>
-      </w:pPr>
-      <w:r>
-        <w:rPr>
-          <w:rFonts w:ascii="Consolas" w:hAnsi="Consolas" w:cs="Times New Roman"/>
-          <w:color w:val="000000" w:themeColor="text1"/>
-        </w:rPr>
-        <w:t>insert into books </w:t>
-      </w:r>
-      <w:proofErr w:type="gramStart"/>
-      <w:r>
-        <w:rPr>
-          <w:rFonts w:ascii="Consolas" w:hAnsi="Consolas" w:cs="Times New Roman"/>
-          <w:color w:val="000000" w:themeColor="text1"/>
-        </w:rPr>
-        <w:t>values(</w:t>
-      </w:r>
-      <w:proofErr w:type="gramEnd"/>
-      <w:r>
-        <w:rPr>
-          <w:rFonts w:ascii="Consolas" w:hAnsi="Consolas" w:cs="Times New Roman"/>
-          <w:color w:val="000000" w:themeColor="text1"/>
-        </w:rPr>
-        <w:t>101,'Data Science Basics',1</w:t>
-      </w:r>
-      <w:proofErr w:type="gramStart"/>
-      <w:r>
-        <w:rPr>
-          <w:rFonts w:ascii="Consolas" w:hAnsi="Consolas" w:cs="Times New Roman"/>
-          <w:color w:val="000000" w:themeColor="text1"/>
-        </w:rPr>
-        <w:t>),(</w:t>
-      </w:r>
-      <w:proofErr w:type="gramEnd"/>
-      <w:r>
-        <w:rPr>
-          <w:rFonts w:ascii="Consolas" w:hAnsi="Consolas" w:cs="Times New Roman"/>
-          <w:color w:val="000000" w:themeColor="text1"/>
-        </w:rPr>
-        <w:t>102,'AI in Education',2</w:t>
-      </w:r>
-      <w:proofErr w:type="gramStart"/>
-      <w:r>
-        <w:rPr>
-          <w:rFonts w:ascii="Consolas" w:hAnsi="Consolas" w:cs="Times New Roman"/>
-          <w:color w:val="000000" w:themeColor="text1"/>
-        </w:rPr>
-        <w:t>),(</w:t>
-      </w:r>
-      <w:proofErr w:type="gramEnd"/>
-      <w:r>
-        <w:rPr>
-          <w:rFonts w:ascii="Consolas" w:hAnsi="Consolas" w:cs="Times New Roman"/>
-          <w:color w:val="000000" w:themeColor="text1"/>
-        </w:rPr>
-        <w:t>103,'SQL Simplified',1);</w:t>
+        <w:t>insert into books values(101,'Data Science Basics',1),(102,'AI in Education',2),(103,'SQL Simplified',1);</w:t>
       </w:r>
     </w:p>
     <w:p>
@@ -1211,7 +897,7 @@
           <w:sz w:val="28"/>
           <w:szCs w:val="28"/>
         </w:rPr>
-        <w:t xml:space="preserve">To </w:t>
+        <w:t>To retrieve the titles of all books along with their author's name and country</w:t>
       </w:r>
       <w:r>
         <w:rPr>
@@ -1220,28 +906,19 @@
           <w:sz w:val="28"/>
           <w:szCs w:val="28"/>
         </w:rPr>
-        <w:t>retrieve the titles of all books along with their author's name and country</w:t>
-      </w:r>
-      <w:r>
+        <w:t>:</w:t>
+      </w:r>
+    </w:p>
+    <w:p>
+      <w:pPr>
+        <w:pStyle w:val="ListParagraph"/>
+        <w:ind w:left="1080"/>
         <w:rPr>
           <w:rFonts w:ascii="Times New Roman" w:hAnsi="Times New Roman" w:cs="Times New Roman"/>
           <w:color w:val="000000" w:themeColor="text1"/>
           <w:sz w:val="28"/>
           <w:szCs w:val="28"/>
         </w:rPr>
-        <w:t>:</w:t>
-      </w:r>
-    </w:p>
-    <w:p>
-      <w:pPr>
-        <w:pStyle w:val="ListParagraph"/>
-        <w:ind w:left="1080"/>
-        <w:rPr>
-          <w:rFonts w:ascii="Times New Roman" w:hAnsi="Times New Roman" w:cs="Times New Roman"/>
-          <w:color w:val="000000" w:themeColor="text1"/>
-          <w:sz w:val="28"/>
-          <w:szCs w:val="28"/>
-        </w:rPr>
       </w:pPr>
     </w:p>
     <w:p>
@@ -1258,89 +935,7 @@
           <w:rFonts w:ascii="Consolas" w:hAnsi="Consolas" w:cs="Times New Roman"/>
           <w:color w:val="000000" w:themeColor="text1"/>
         </w:rPr>
-        <w:t>select </w:t>
-      </w:r>
-      <w:proofErr w:type="gramStart"/>
-      <w:r>
-        <w:rPr>
-          <w:rFonts w:ascii="Consolas" w:hAnsi="Consolas" w:cs="Times New Roman"/>
-          <w:color w:val="000000" w:themeColor="text1"/>
-        </w:rPr>
-        <w:t>title,name</w:t>
-      </w:r>
-      <w:proofErr w:type="gramEnd"/>
-      <w:r>
-        <w:rPr>
-          <w:rFonts w:ascii="Consolas" w:hAnsi="Consolas" w:cs="Times New Roman"/>
-          <w:color w:val="000000" w:themeColor="text1"/>
-        </w:rPr>
-        <w:t>,country from authors </w:t>
-      </w:r>
-      <w:proofErr w:type="gramStart"/>
-      <w:r>
-        <w:rPr>
-          <w:rFonts w:ascii="Consolas" w:hAnsi="Consolas" w:cs="Times New Roman"/>
-          <w:color w:val="000000" w:themeColor="text1"/>
-        </w:rPr>
-        <w:t>a</w:t>
-      </w:r>
-      <w:proofErr w:type="gramEnd"/>
-      <w:r>
-        <w:rPr>
-          <w:rFonts w:ascii="Consolas" w:hAnsi="Consolas" w:cs="Times New Roman"/>
-          <w:color w:val="000000" w:themeColor="text1"/>
-        </w:rPr>
-        <w:t> inner join books b on </w:t>
-      </w:r>
-      <w:proofErr w:type="spellStart"/>
-      <w:proofErr w:type="gramStart"/>
-      <w:r>
-        <w:rPr>
-          <w:rFonts w:ascii="Consolas" w:hAnsi="Consolas" w:cs="Times New Roman"/>
-          <w:color w:val="000000" w:themeColor="text1"/>
-        </w:rPr>
-        <w:t>a.author</w:t>
-      </w:r>
-      <w:proofErr w:type="gramEnd"/>
-      <w:r>
-        <w:rPr>
-          <w:rFonts w:ascii="Consolas" w:hAnsi="Consolas" w:cs="Times New Roman"/>
-          <w:color w:val="000000" w:themeColor="text1"/>
-        </w:rPr>
-        <w:t>_id</w:t>
-      </w:r>
-      <w:proofErr w:type="spellEnd"/>
-      <w:r>
-        <w:rPr>
-          <w:rFonts w:ascii="Consolas" w:hAnsi="Consolas" w:cs="Times New Roman"/>
-          <w:color w:val="000000" w:themeColor="text1"/>
-        </w:rPr>
-        <w:t>=</w:t>
-      </w:r>
-      <w:proofErr w:type="spellStart"/>
-      <w:proofErr w:type="gramStart"/>
-      <w:r>
-        <w:rPr>
-          <w:rFonts w:ascii="Consolas" w:hAnsi="Consolas" w:cs="Times New Roman"/>
-          <w:color w:val="000000" w:themeColor="text1"/>
-        </w:rPr>
-        <w:t>b.author</w:t>
-      </w:r>
-      <w:proofErr w:type="gramEnd"/>
-      <w:r>
-        <w:rPr>
-          <w:rFonts w:ascii="Consolas" w:hAnsi="Consolas" w:cs="Times New Roman"/>
-          <w:color w:val="000000" w:themeColor="text1"/>
-        </w:rPr>
-        <w:t>_id</w:t>
-      </w:r>
-      <w:proofErr w:type="spellEnd"/>
-      <w:r>
-        <w:rPr>
-          <w:rFonts w:ascii="Consolas" w:hAnsi="Consolas" w:cs="Times New Roman"/>
-          <w:color w:val="000000" w:themeColor="text1"/>
-        </w:rPr>
-        <w:t>;</w:t>
+        <w:t>select title,name,country from authors a inner join books b on a.author_id=b.author_id;</w:t>
       </w:r>
     </w:p>
     <w:p>
@@ -1400,6 +995,7 @@
       <w:r>
         <w:rPr>
           <w:rFonts w:ascii="Consolas" w:hAnsi="Consolas" w:cs="Times New Roman"/>
+          <w:noProof/>
           <w:color w:val="000000" w:themeColor="text1"/>
           <w:u w:val="single"/>
         </w:rPr>
@@ -1459,6 +1055,7 @@
       <w:r>
         <w:rPr>
           <w:rFonts w:ascii="Consolas" w:hAnsi="Consolas" w:cs="Times New Roman"/>
+          <w:noProof/>
           <w:color w:val="000000" w:themeColor="text1"/>
           <w:u w:val="single"/>
         </w:rPr>
@@ -1524,6 +1121,7 @@
       <w:r>
         <w:rPr>
           <w:rFonts w:ascii="Consolas" w:hAnsi="Consolas" w:cs="Times New Roman"/>
+          <w:noProof/>
           <w:color w:val="000000" w:themeColor="text1"/>
           <w:u w:val="single"/>
         </w:rPr>
@@ -1577,6 +1175,7 @@
       <w:r>
         <w:rPr>
           <w:rFonts w:ascii="Consolas" w:hAnsi="Consolas" w:cs="Times New Roman"/>
+          <w:noProof/>
           <w:color w:val="000000" w:themeColor="text1"/>
           <w:u w:val="single"/>
         </w:rPr>
@@ -1631,6 +1230,7 @@
       <w:r>
         <w:rPr>
           <w:rFonts w:ascii="Consolas" w:hAnsi="Consolas" w:cs="Times New Roman"/>
+          <w:noProof/>
           <w:color w:val="000000" w:themeColor="text1"/>
           <w:u w:val="single"/>
         </w:rPr>
@@ -1681,6 +1281,7 @@
       <w:r>
         <w:rPr>
           <w:rFonts w:ascii="Consolas" w:hAnsi="Consolas" w:cs="Times New Roman"/>
+          <w:noProof/>
           <w:color w:val="000000" w:themeColor="text1"/>
           <w:u w:val="single"/>
         </w:rPr>
@@ -2547,6 +2148,92 @@
     </w:lvl>
   </w:abstractNum>
   <w:abstractNum w:abstractNumId="7" w15:restartNumberingAfterBreak="0">
+    <w:nsid w:val="749F584D"/>
+    <w:multiLevelType w:val="hybridMultilevel"/>
+    <w:tmpl w:val="A9F22164"/>
+    <w:lvl w:ilvl="0" w:tplc="4009000F">
+      <w:start w:val="1"/>
+      <w:numFmt w:val="decimal"/>
+      <w:lvlText w:val="%1."/>
+      <w:lvlJc w:val="left"/>
+      <w:pPr>
+        <w:ind w:left="1080" w:hanging="360"/>
+      </w:pPr>
+    </w:lvl>
+    <w:lvl w:ilvl="1" w:tplc="40090019" w:tentative="1">
+      <w:start w:val="1"/>
+      <w:numFmt w:val="lowerLetter"/>
+      <w:lvlText w:val="%2."/>
+      <w:lvlJc w:val="left"/>
+      <w:pPr>
+        <w:ind w:left="1800" w:hanging="360"/>
+      </w:pPr>
+    </w:lvl>
+    <w:lvl w:ilvl="2" w:tplc="4009001B" w:tentative="1">
+      <w:start w:val="1"/>
+      <w:numFmt w:val="lowerRoman"/>
+      <w:lvlText w:val="%3."/>
+      <w:lvlJc w:val="right"/>
+      <w:pPr>
+        <w:ind w:left="2520" w:hanging="180"/>
+      </w:pPr>
+    </w:lvl>
+    <w:lvl w:ilvl="3" w:tplc="4009000F" w:tentative="1">
+      <w:start w:val="1"/>
+      <w:numFmt w:val="decimal"/>
+      <w:lvlText w:val="%4."/>
+      <w:lvlJc w:val="left"/>
+      <w:pPr>
+        <w:ind w:left="3240" w:hanging="360"/>
+      </w:pPr>
+    </w:lvl>
+    <w:lvl w:ilvl="4" w:tplc="40090019" w:tentative="1">
+      <w:start w:val="1"/>
+      <w:numFmt w:val="lowerLetter"/>
+      <w:lvlText w:val="%5."/>
+      <w:lvlJc w:val="left"/>
+      <w:pPr>
+        <w:ind w:left="3960" w:hanging="360"/>
+      </w:pPr>
+    </w:lvl>
+    <w:lvl w:ilvl="5" w:tplc="4009001B" w:tentative="1">
+      <w:start w:val="1"/>
+      <w:numFmt w:val="lowerRoman"/>
+      <w:lvlText w:val="%6."/>
+      <w:lvlJc w:val="right"/>
+      <w:pPr>
+        <w:ind w:left="4680" w:hanging="180"/>
+      </w:pPr>
+    </w:lvl>
+    <w:lvl w:ilvl="6" w:tplc="4009000F" w:tentative="1">
+      <w:start w:val="1"/>
+      <w:numFmt w:val="decimal"/>
+      <w:lvlText w:val="%7."/>
+      <w:lvlJc w:val="left"/>
+      <w:pPr>
+        <w:ind w:left="5400" w:hanging="360"/>
+      </w:pPr>
+    </w:lvl>
+    <w:lvl w:ilvl="7" w:tplc="40090019" w:tentative="1">
+      <w:start w:val="1"/>
+      <w:numFmt w:val="lowerLetter"/>
+      <w:lvlText w:val="%8."/>
+      <w:lvlJc w:val="left"/>
+      <w:pPr>
+        <w:ind w:left="6120" w:hanging="360"/>
+      </w:pPr>
+    </w:lvl>
+    <w:lvl w:ilvl="8" w:tplc="4009001B" w:tentative="1">
+      <w:start w:val="1"/>
+      <w:numFmt w:val="lowerRoman"/>
+      <w:lvlText w:val="%9."/>
+      <w:lvlJc w:val="right"/>
+      <w:pPr>
+        <w:ind w:left="6840" w:hanging="180"/>
+      </w:pPr>
+    </w:lvl>
+  </w:abstractNum>
+  <w:abstractNum w:abstractNumId="8" w15:restartNumberingAfterBreak="0">
     <w:nsid w:val="7F3E3A05"/>
     <w:multiLevelType w:val="hybridMultilevel"/>
     <w:tmpl w:val="556460E2"/>
@@ -2678,10 +2365,13 @@
     <w:abstractNumId w:val="5"/>
   </w:num>
   <w:num w:numId="7" w16cid:durableId="343096995">
-    <w:abstractNumId w:val="7"/>
+    <w:abstractNumId w:val="8"/>
   </w:num>
   <w:num w:numId="8" w16cid:durableId="1561942681">
     <w:abstractNumId w:val="6"/>
+  </w:num>
+  <w:num w:numId="9" w16cid:durableId="1454208357">
+    <w:abstractNumId w:val="7"/>
   </w:num>
 </w:numbering>
 </file>
@@ -3160,7 +2850,6 @@
     <w:next w:val="Normal"/>
     <w:link w:val="Heading4Char"/>
     <w:uiPriority w:val="9"/>
-    <w:semiHidden/>
     <w:unhideWhenUsed/>
     <w:qFormat/>
     <w:rsid w:val="003B7010"/>
@@ -3288,6 +2977,7 @@
   <w:style w:type="character" w:default="1" w:styleId="DefaultParagraphFont">
     <w:name w:val="Default Paragraph Font"/>
     <w:uiPriority w:val="1"/>
+    <w:semiHidden/>
     <w:unhideWhenUsed/>
   </w:style>
   <w:style w:type="table" w:default="1" w:styleId="TableNormal">
@@ -3357,7 +3047,6 @@
     <w:basedOn w:val="DefaultParagraphFont"/>
     <w:link w:val="Heading4"/>
     <w:uiPriority w:val="9"/>
-    <w:semiHidden/>
     <w:rsid w:val="003B7010"/>
     <w:rPr>
       <w:rFonts w:eastAsiaTheme="majorEastAsia" w:cstheme="majorBidi"/>

</xml_diff>